<commit_message>
[Updated] - Paper, removed LagrangePolynomial as it is now part of the polynomial function class in math lib
</commit_message>
<xml_diff>
--- a/Polynomial Approximation for Neural Network Feedforward Computation.docx
+++ b/Polynomial Approximation for Neural Network Feedforward Computation.docx
@@ -197,7 +197,23 @@
                   <w:sz w:val="16"/>
                   <w:szCs w:val="16"/>
                 </w:rPr>
-                <m:t>k=a</m:t>
+                <m:t>k</m:t>
+              </m:r>
+              <m:r>
+                <w:rPr>
+                  <w:rFonts w:ascii="Cambria Math" w:hAnsi="Cambria Math"/>
+                  <w:sz w:val="16"/>
+                  <w:szCs w:val="16"/>
+                </w:rPr>
+                <m:t>=</m:t>
+              </m:r>
+              <m:r>
+                <w:rPr>
+                  <w:rFonts w:ascii="Cambria Math" w:hAnsi="Cambria Math"/>
+                  <w:sz w:val="16"/>
+                  <w:szCs w:val="16"/>
+                </w:rPr>
+                <m:t>a</m:t>
               </m:r>
             </m:sub>
             <m:sup>
@@ -382,7 +398,15 @@
                   <w:sz w:val="16"/>
                   <w:szCs w:val="16"/>
                 </w:rPr>
-                <m:t>+f</m:t>
+                <m:t>+</m:t>
+              </m:r>
+              <m:r>
+                <w:rPr>
+                  <w:rFonts w:ascii="Cambria Math" w:hAnsi="Cambria Math"/>
+                  <w:sz w:val="16"/>
+                  <w:szCs w:val="16"/>
+                </w:rPr>
+                <m:t>f</m:t>
               </m:r>
               <m:d>
                 <m:dPr>
@@ -446,7 +470,23 @@
                   <w:sz w:val="16"/>
                   <w:szCs w:val="16"/>
                 </w:rPr>
-                <m:t>k=a</m:t>
+                <m:t>k</m:t>
+              </m:r>
+              <m:r>
+                <w:rPr>
+                  <w:rFonts w:ascii="Cambria Math" w:hAnsi="Cambria Math"/>
+                  <w:sz w:val="16"/>
+                  <w:szCs w:val="16"/>
+                </w:rPr>
+                <m:t>=</m:t>
+              </m:r>
+              <m:r>
+                <w:rPr>
+                  <w:rFonts w:ascii="Cambria Math" w:hAnsi="Cambria Math"/>
+                  <w:sz w:val="16"/>
+                  <w:szCs w:val="16"/>
+                </w:rPr>
+                <m:t>a</m:t>
               </m:r>
             </m:sub>
             <m:sup>
@@ -500,7 +540,15 @@
                           <w:sz w:val="16"/>
                           <w:szCs w:val="16"/>
                         </w:rPr>
-                        <m:t>2k</m:t>
+                        <m:t>2</m:t>
+                      </m:r>
+                      <m:r>
+                        <w:rPr>
+                          <w:rFonts w:ascii="Cambria Math" w:hAnsi="Cambria Math"/>
+                          <w:sz w:val="16"/>
+                          <w:szCs w:val="16"/>
+                        </w:rPr>
+                        <m:t>k</m:t>
                       </m:r>
                     </m:sub>
                   </m:sSub>
@@ -524,7 +572,15 @@
                           <w:sz w:val="16"/>
                           <w:szCs w:val="16"/>
                         </w:rPr>
-                        <m:t>2k</m:t>
+                        <m:t>2</m:t>
+                      </m:r>
+                      <m:r>
+                        <w:rPr>
+                          <w:rFonts w:ascii="Cambria Math" w:hAnsi="Cambria Math"/>
+                          <w:sz w:val="16"/>
+                          <w:szCs w:val="16"/>
+                        </w:rPr>
+                        <m:t>k</m:t>
                       </m:r>
                     </m:e>
                   </m:d>
@@ -586,7 +642,23 @@
                           <w:sz w:val="16"/>
                           <w:szCs w:val="16"/>
                         </w:rPr>
-                        <m:t>2k-1</m:t>
+                        <m:t>2</m:t>
+                      </m:r>
+                      <m:r>
+                        <w:rPr>
+                          <w:rFonts w:ascii="Cambria Math" w:hAnsi="Cambria Math"/>
+                          <w:sz w:val="16"/>
+                          <w:szCs w:val="16"/>
+                        </w:rPr>
+                        <m:t>k</m:t>
+                      </m:r>
+                      <m:r>
+                        <w:rPr>
+                          <w:rFonts w:ascii="Cambria Math" w:hAnsi="Cambria Math"/>
+                          <w:sz w:val="16"/>
+                          <w:szCs w:val="16"/>
+                        </w:rPr>
+                        <m:t>-1</m:t>
                       </m:r>
                     </m:e>
                   </m:d>
@@ -662,7 +734,23 @@
                           <w:sz w:val="16"/>
                           <w:szCs w:val="16"/>
                         </w:rPr>
-                        <m:t>2k-1</m:t>
+                        <m:t>2</m:t>
+                      </m:r>
+                      <m:r>
+                        <w:rPr>
+                          <w:rFonts w:ascii="Cambria Math" w:hAnsi="Cambria Math"/>
+                          <w:sz w:val="16"/>
+                          <w:szCs w:val="16"/>
+                        </w:rPr>
+                        <m:t>k</m:t>
+                      </m:r>
+                      <m:r>
+                        <w:rPr>
+                          <w:rFonts w:ascii="Cambria Math" w:hAnsi="Cambria Math"/>
+                          <w:sz w:val="16"/>
+                          <w:szCs w:val="16"/>
+                        </w:rPr>
+                        <m:t>-1</m:t>
                       </m:r>
                     </m:e>
                   </m:d>
@@ -760,7 +848,15 @@
                 <w:sz w:val="20"/>
                 <w:szCs w:val="20"/>
               </w:rPr>
-              <m:t>2k</m:t>
+              <m:t>2</m:t>
+            </m:r>
+            <m:r>
+              <w:rPr>
+                <w:rFonts w:ascii="Cambria Math" w:hAnsi="Cambria Math"/>
+                <w:sz w:val="20"/>
+                <w:szCs w:val="20"/>
+              </w:rPr>
+              <m:t>k</m:t>
             </m:r>
           </m:sub>
         </m:sSub>
@@ -822,7 +918,23 @@
                     <w:sz w:val="20"/>
                     <w:szCs w:val="20"/>
                   </w:rPr>
-                  <m:t>2k-1</m:t>
+                  <m:t>2</m:t>
+                </m:r>
+                <m:r>
+                  <w:rPr>
+                    <w:rFonts w:ascii="Cambria Math" w:hAnsi="Cambria Math"/>
+                    <w:sz w:val="20"/>
+                    <w:szCs w:val="20"/>
+                  </w:rPr>
+                  <m:t>k</m:t>
+                </m:r>
+                <m:r>
+                  <w:rPr>
+                    <w:rFonts w:ascii="Cambria Math" w:hAnsi="Cambria Math"/>
+                    <w:sz w:val="20"/>
+                    <w:szCs w:val="20"/>
+                  </w:rPr>
+                  <m:t>-1</m:t>
                 </m:r>
               </m:e>
             </m:d>
@@ -834,7 +946,23 @@
             <w:sz w:val="20"/>
             <w:szCs w:val="20"/>
           </w:rPr>
-          <m:t>(x)</m:t>
+          <m:t>(</m:t>
+        </m:r>
+        <m:r>
+          <w:rPr>
+            <w:rFonts w:ascii="Cambria Math" w:hAnsi="Cambria Math"/>
+            <w:sz w:val="20"/>
+            <w:szCs w:val="20"/>
+          </w:rPr>
+          <m:t>x</m:t>
+        </m:r>
+        <m:r>
+          <w:rPr>
+            <w:rFonts w:ascii="Cambria Math" w:hAnsi="Cambria Math"/>
+            <w:sz w:val="20"/>
+            <w:szCs w:val="20"/>
+          </w:rPr>
+          <m:t>)</m:t>
         </m:r>
       </m:oMath>
       <w:r>
@@ -842,15 +970,14 @@
           <w:sz w:val="20"/>
           <w:szCs w:val="20"/>
         </w:rPr>
-        <w:t xml:space="preserve"> denotes the (2k-</w:t>
-      </w:r>
-      <w:proofErr w:type="gramStart"/>
-      <w:r>
-        <w:rPr>
-          <w:sz w:val="20"/>
-          <w:szCs w:val="20"/>
-        </w:rPr>
-        <w:t>1)</w:t>
+        <w:t xml:space="preserve"> denotes the (2k-1)</w:t>
+      </w:r>
+      <w:r>
+        <w:rPr>
+          <w:sz w:val="20"/>
+          <w:szCs w:val="20"/>
+        </w:rPr>
+        <w:t xml:space="preserve"> </w:t>
       </w:r>
       <w:proofErr w:type="spellStart"/>
       <w:r>
@@ -861,7 +988,6 @@
         <w:t>th</w:t>
       </w:r>
       <w:proofErr w:type="spellEnd"/>
-      <w:proofErr w:type="gramEnd"/>
       <w:r>
         <w:rPr>
           <w:sz w:val="20"/>
@@ -991,7 +1117,15 @@
                       <w:sz w:val="16"/>
                       <w:szCs w:val="16"/>
                     </w:rPr>
-                    <m:t>(w</m:t>
+                    <m:t>(</m:t>
+                  </m:r>
+                  <m:r>
+                    <w:rPr>
+                      <w:rFonts w:ascii="Cambria Math" w:hAnsi="Cambria Math"/>
+                      <w:sz w:val="16"/>
+                      <w:szCs w:val="16"/>
+                    </w:rPr>
+                    <m:t>w</m:t>
                   </m:r>
                 </m:e>
                 <m:sub>
@@ -1065,7 +1199,15 @@
                       <w:sz w:val="16"/>
                       <w:szCs w:val="16"/>
                     </w:rPr>
-                    <m:t>l-1</m:t>
+                    <m:t>l</m:t>
+                  </m:r>
+                  <m:r>
+                    <w:rPr>
+                      <w:rFonts w:ascii="Cambria Math" w:hAnsi="Cambria Math"/>
+                      <w:sz w:val="16"/>
+                      <w:szCs w:val="16"/>
+                    </w:rPr>
+                    <m:t>-1</m:t>
                   </m:r>
                 </m:e>
               </m:d>
@@ -1360,7 +1502,15 @@
                     <w:sz w:val="20"/>
                     <w:szCs w:val="20"/>
                   </w:rPr>
-                  <m:t>l-1</m:t>
+                  <m:t>l</m:t>
+                </m:r>
+                <m:r>
+                  <w:rPr>
+                    <w:rFonts w:ascii="Cambria Math" w:hAnsi="Cambria Math"/>
+                    <w:sz w:val="20"/>
+                    <w:szCs w:val="20"/>
+                  </w:rPr>
+                  <m:t>-1</m:t>
                 </m:r>
               </m:e>
             </m:d>
@@ -1493,7 +1643,15 @@
                     <w:sz w:val="20"/>
                     <w:szCs w:val="20"/>
                   </w:rPr>
-                  <m:t>l-1</m:t>
+                  <m:t>l</m:t>
+                </m:r>
+                <m:r>
+                  <w:rPr>
+                    <w:rFonts w:ascii="Cambria Math" w:hAnsi="Cambria Math"/>
+                    <w:sz w:val="20"/>
+                    <w:szCs w:val="20"/>
+                  </w:rPr>
+                  <m:t>-1</m:t>
                 </m:r>
               </m:e>
             </m:d>
@@ -1646,7 +1804,23 @@
                   <w:sz w:val="16"/>
                   <w:szCs w:val="16"/>
                 </w:rPr>
-                <m:t>j=0, j</m:t>
+                <m:t>j</m:t>
+              </m:r>
+              <m:r>
+                <w:rPr>
+                  <w:rFonts w:ascii="Cambria Math" w:hAnsi="Cambria Math"/>
+                  <w:sz w:val="16"/>
+                  <w:szCs w:val="16"/>
+                </w:rPr>
+                <m:t xml:space="preserve">=0, </m:t>
+              </m:r>
+              <m:r>
+                <w:rPr>
+                  <w:rFonts w:ascii="Cambria Math" w:hAnsi="Cambria Math"/>
+                  <w:sz w:val="16"/>
+                  <w:szCs w:val="16"/>
+                </w:rPr>
+                <m:t>j</m:t>
               </m:r>
               <m:r>
                 <m:rPr>
@@ -1689,7 +1863,23 @@
                       <w:sz w:val="16"/>
                       <w:szCs w:val="16"/>
                     </w:rPr>
-                    <m:t>(x-</m:t>
+                    <m:t>(</m:t>
+                  </m:r>
+                  <m:r>
+                    <w:rPr>
+                      <w:rFonts w:ascii="Cambria Math" w:hAnsi="Cambria Math"/>
+                      <w:sz w:val="16"/>
+                      <w:szCs w:val="16"/>
+                    </w:rPr>
+                    <m:t>x</m:t>
+                  </m:r>
+                  <m:r>
+                    <w:rPr>
+                      <w:rFonts w:ascii="Cambria Math" w:hAnsi="Cambria Math"/>
+                      <w:sz w:val="16"/>
+                      <w:szCs w:val="16"/>
+                    </w:rPr>
+                    <m:t>-</m:t>
                   </m:r>
                   <m:sSub>
                     <m:sSubPr>
@@ -2014,7 +2204,15 @@
                       <w:sz w:val="16"/>
                       <w:szCs w:val="16"/>
                     </w:rPr>
-                    <m:t>0, j</m:t>
+                    <m:t xml:space="preserve">0, </m:t>
+                  </m:r>
+                  <m:r>
+                    <w:rPr>
+                      <w:rFonts w:ascii="Cambria Math" w:hAnsi="Cambria Math"/>
+                      <w:sz w:val="16"/>
+                      <w:szCs w:val="16"/>
+                    </w:rPr>
+                    <m:t>j</m:t>
                   </m:r>
                   <m:r>
                     <m:rPr>
@@ -2043,7 +2241,31 @@
                       <w:sz w:val="16"/>
                       <w:szCs w:val="16"/>
                     </w:rPr>
-                    <m:t>1, j=i</m:t>
+                    <m:t xml:space="preserve">1, </m:t>
+                  </m:r>
+                  <m:r>
+                    <w:rPr>
+                      <w:rFonts w:ascii="Cambria Math" w:hAnsi="Cambria Math"/>
+                      <w:sz w:val="16"/>
+                      <w:szCs w:val="16"/>
+                    </w:rPr>
+                    <m:t>j</m:t>
+                  </m:r>
+                  <m:r>
+                    <w:rPr>
+                      <w:rFonts w:ascii="Cambria Math" w:hAnsi="Cambria Math"/>
+                      <w:sz w:val="16"/>
+                      <w:szCs w:val="16"/>
+                    </w:rPr>
+                    <m:t>=</m:t>
+                  </m:r>
+                  <m:r>
+                    <w:rPr>
+                      <w:rFonts w:ascii="Cambria Math" w:hAnsi="Cambria Math"/>
+                      <w:sz w:val="16"/>
+                      <w:szCs w:val="16"/>
+                    </w:rPr>
+                    <m:t>i</m:t>
                   </m:r>
                 </m:e>
               </m:eqArr>
@@ -2751,7 +2973,15 @@
                           <w:sz w:val="16"/>
                           <w:szCs w:val="16"/>
                         </w:rPr>
-                        <m:t>(w</m:t>
+                        <m:t>(</m:t>
+                      </m:r>
+                      <m:r>
+                        <w:rPr>
+                          <w:rFonts w:ascii="Cambria Math" w:hAnsi="Cambria Math"/>
+                          <w:sz w:val="16"/>
+                          <w:szCs w:val="16"/>
+                        </w:rPr>
+                        <m:t>w</m:t>
                       </m:r>
                     </m:e>
                     <m:sub>
@@ -2812,7 +3042,15 @@
                           <w:sz w:val="16"/>
                           <w:szCs w:val="16"/>
                         </w:rPr>
-                        <m:t>l-1</m:t>
+                        <m:t>l</m:t>
+                      </m:r>
+                      <m:r>
+                        <w:rPr>
+                          <w:rFonts w:ascii="Cambria Math" w:hAnsi="Cambria Math"/>
+                          <w:sz w:val="16"/>
+                          <w:szCs w:val="16"/>
+                        </w:rPr>
+                        <m:t>-1</m:t>
                       </m:r>
                     </m:e>
                   </m:d>
@@ -2831,35 +3069,20 @@
                   <m:ctrlPr>
                     <w:rPr>
                       <w:rFonts w:ascii="Cambria Math" w:hAnsi="Cambria Math"/>
-                      <w:i/>
                       <w:sz w:val="16"/>
                       <w:szCs w:val="16"/>
                     </w:rPr>
                   </m:ctrlPr>
                 </m:sSubSupPr>
                 <m:e>
-                  <m:acc>
-                    <m:accPr>
-                      <m:ctrlPr>
-                        <w:rPr>
-                          <w:rFonts w:ascii="Cambria Math" w:hAnsi="Cambria Math"/>
-                          <w:i/>
-                          <w:sz w:val="16"/>
-                          <w:szCs w:val="16"/>
-                        </w:rPr>
-                      </m:ctrlPr>
-                    </m:accPr>
-                    <m:e>
-                      <m:r>
-                        <w:rPr>
-                          <w:rFonts w:ascii="Cambria Math" w:hAnsi="Cambria Math"/>
-                          <w:sz w:val="16"/>
-                          <w:szCs w:val="16"/>
-                        </w:rPr>
-                        <m:t>b</m:t>
-                      </m:r>
-                    </m:e>
-                  </m:acc>
+                  <m:r>
+                    <w:rPr>
+                      <w:rFonts w:ascii="Cambria Math" w:hAnsi="Cambria Math"/>
+                      <w:sz w:val="16"/>
+                      <w:szCs w:val="16"/>
+                    </w:rPr>
+                    <m:t>b</m:t>
+                  </m:r>
                 </m:e>
                 <m:sub>
                   <m:r>
@@ -2888,7 +3111,15 @@
                   <w:sz w:val="16"/>
                   <w:szCs w:val="16"/>
                 </w:rPr>
-                <m:t>)di</m:t>
+                <m:t>)</m:t>
+              </m:r>
+              <m:r>
+                <w:rPr>
+                  <w:rFonts w:ascii="Cambria Math" w:hAnsi="Cambria Math"/>
+                  <w:sz w:val="16"/>
+                  <w:szCs w:val="16"/>
+                </w:rPr>
+                <m:t>di</m:t>
               </m:r>
             </m:e>
           </m:nary>
@@ -2898,15 +3129,7 @@
               <w:sz w:val="16"/>
               <w:szCs w:val="16"/>
             </w:rPr>
-            <m:t>+</m:t>
-          </m:r>
-          <m:r>
-            <w:rPr>
-              <w:rFonts w:ascii="Cambria Math" w:hAnsi="Cambria Math"/>
-              <w:sz w:val="16"/>
-              <w:szCs w:val="16"/>
-            </w:rPr>
-            <m:t xml:space="preserve"> </m:t>
+            <m:t xml:space="preserve">+ </m:t>
           </m:r>
           <m:f>
             <m:fPr>
@@ -3009,7 +3232,15 @@
                           <w:sz w:val="16"/>
                           <w:szCs w:val="16"/>
                         </w:rPr>
-                        <m:t>l-1</m:t>
+                        <m:t>l</m:t>
+                      </m:r>
+                      <m:r>
+                        <w:rPr>
+                          <w:rFonts w:ascii="Cambria Math" w:hAnsi="Cambria Math"/>
+                          <w:sz w:val="16"/>
+                          <w:szCs w:val="16"/>
+                        </w:rPr>
+                        <m:t>-1</m:t>
                       </m:r>
                     </m:e>
                   </m:d>
@@ -3028,35 +3259,20 @@
                   <m:ctrlPr>
                     <w:rPr>
                       <w:rFonts w:ascii="Cambria Math" w:hAnsi="Cambria Math"/>
-                      <w:i/>
                       <w:sz w:val="16"/>
                       <w:szCs w:val="16"/>
                     </w:rPr>
                   </m:ctrlPr>
                 </m:sSubSupPr>
                 <m:e>
-                  <m:acc>
-                    <m:accPr>
-                      <m:ctrlPr>
-                        <w:rPr>
-                          <w:rFonts w:ascii="Cambria Math" w:hAnsi="Cambria Math"/>
-                          <w:i/>
-                          <w:sz w:val="16"/>
-                          <w:szCs w:val="16"/>
-                        </w:rPr>
-                      </m:ctrlPr>
-                    </m:accPr>
-                    <m:e>
-                      <m:r>
-                        <w:rPr>
-                          <w:rFonts w:ascii="Cambria Math" w:hAnsi="Cambria Math"/>
-                          <w:sz w:val="16"/>
-                          <w:szCs w:val="16"/>
-                        </w:rPr>
-                        <m:t>b</m:t>
-                      </m:r>
-                    </m:e>
-                  </m:acc>
+                  <m:r>
+                    <w:rPr>
+                      <w:rFonts w:ascii="Cambria Math" w:hAnsi="Cambria Math"/>
+                      <w:sz w:val="16"/>
+                      <w:szCs w:val="16"/>
+                    </w:rPr>
+                    <m:t>b</m:t>
+                  </m:r>
                 </m:e>
                 <m:sub>
                   <m:r>
@@ -3107,7 +3323,23 @@
                       <w:sz w:val="16"/>
                       <w:szCs w:val="16"/>
                     </w:rPr>
-                    <m:t>i=a</m:t>
+                    <m:t>i</m:t>
+                  </m:r>
+                  <m:r>
+                    <w:rPr>
+                      <w:rFonts w:ascii="Cambria Math" w:hAnsi="Cambria Math"/>
+                      <w:sz w:val="16"/>
+                      <w:szCs w:val="16"/>
+                    </w:rPr>
+                    <m:t>=</m:t>
+                  </m:r>
+                  <m:r>
+                    <w:rPr>
+                      <w:rFonts w:ascii="Cambria Math" w:hAnsi="Cambria Math"/>
+                      <w:sz w:val="16"/>
+                      <w:szCs w:val="16"/>
+                    </w:rPr>
+                    <m:t>a</m:t>
                   </m:r>
                 </m:sub>
               </m:sSub>
@@ -3208,7 +3440,15 @@
                           <w:sz w:val="16"/>
                           <w:szCs w:val="16"/>
                         </w:rPr>
-                        <m:t>l-1</m:t>
+                        <m:t>l</m:t>
+                      </m:r>
+                      <m:r>
+                        <w:rPr>
+                          <w:rFonts w:ascii="Cambria Math" w:hAnsi="Cambria Math"/>
+                          <w:sz w:val="16"/>
+                          <w:szCs w:val="16"/>
+                        </w:rPr>
+                        <m:t>-1</m:t>
                       </m:r>
                     </m:e>
                   </m:d>
@@ -3227,35 +3467,20 @@
                   <m:ctrlPr>
                     <w:rPr>
                       <w:rFonts w:ascii="Cambria Math" w:hAnsi="Cambria Math"/>
-                      <w:i/>
                       <w:sz w:val="16"/>
                       <w:szCs w:val="16"/>
                     </w:rPr>
                   </m:ctrlPr>
                 </m:sSubSupPr>
                 <m:e>
-                  <m:acc>
-                    <m:accPr>
-                      <m:ctrlPr>
-                        <w:rPr>
-                          <w:rFonts w:ascii="Cambria Math" w:hAnsi="Cambria Math"/>
-                          <w:i/>
-                          <w:sz w:val="16"/>
-                          <w:szCs w:val="16"/>
-                        </w:rPr>
-                      </m:ctrlPr>
-                    </m:accPr>
-                    <m:e>
-                      <m:r>
-                        <w:rPr>
-                          <w:rFonts w:ascii="Cambria Math" w:hAnsi="Cambria Math"/>
-                          <w:sz w:val="16"/>
-                          <w:szCs w:val="16"/>
-                        </w:rPr>
-                        <m:t>b</m:t>
-                      </m:r>
-                    </m:e>
-                  </m:acc>
+                  <m:r>
+                    <w:rPr>
+                      <w:rFonts w:ascii="Cambria Math" w:hAnsi="Cambria Math"/>
+                      <w:sz w:val="16"/>
+                      <w:szCs w:val="16"/>
+                    </w:rPr>
+                    <m:t>b</m:t>
+                  </m:r>
                 </m:e>
                 <m:sub>
                   <m:r>
@@ -3306,7 +3531,23 @@
                       <w:sz w:val="16"/>
                       <w:szCs w:val="16"/>
                     </w:rPr>
-                    <m:t>i=b</m:t>
+                    <m:t>i</m:t>
+                  </m:r>
+                  <m:r>
+                    <w:rPr>
+                      <w:rFonts w:ascii="Cambria Math" w:hAnsi="Cambria Math"/>
+                      <w:sz w:val="16"/>
+                      <w:szCs w:val="16"/>
+                    </w:rPr>
+                    <m:t>=</m:t>
+                  </m:r>
+                  <m:r>
+                    <w:rPr>
+                      <w:rFonts w:ascii="Cambria Math" w:hAnsi="Cambria Math"/>
+                      <w:sz w:val="16"/>
+                      <w:szCs w:val="16"/>
+                    </w:rPr>
+                    <m:t>b</m:t>
                   </m:r>
                 </m:sub>
               </m:sSub>
@@ -3585,35 +3826,20 @@
                       <m:ctrlPr>
                         <w:rPr>
                           <w:rFonts w:ascii="Cambria Math" w:hAnsi="Cambria Math"/>
-                          <w:i/>
                           <w:sz w:val="16"/>
                           <w:szCs w:val="16"/>
                         </w:rPr>
                       </m:ctrlPr>
                     </m:sSubSupPr>
                     <m:e>
-                      <m:acc>
-                        <m:accPr>
-                          <m:ctrlPr>
-                            <w:rPr>
-                              <w:rFonts w:ascii="Cambria Math" w:hAnsi="Cambria Math"/>
-                              <w:i/>
-                              <w:sz w:val="16"/>
-                              <w:szCs w:val="16"/>
-                            </w:rPr>
-                          </m:ctrlPr>
-                        </m:accPr>
-                        <m:e>
-                          <m:r>
-                            <w:rPr>
-                              <w:rFonts w:ascii="Cambria Math" w:hAnsi="Cambria Math"/>
-                              <w:sz w:val="16"/>
-                              <w:szCs w:val="16"/>
-                            </w:rPr>
-                            <m:t>b</m:t>
-                          </m:r>
-                        </m:e>
-                      </m:acc>
+                      <m:r>
+                        <w:rPr>
+                          <w:rFonts w:ascii="Cambria Math" w:hAnsi="Cambria Math"/>
+                          <w:sz w:val="16"/>
+                          <w:szCs w:val="16"/>
+                        </w:rPr>
+                        <m:t>b</m:t>
+                      </m:r>
                     </m:e>
                     <m:sub>
                       <m:r>
@@ -3815,35 +4041,20 @@
                       <m:ctrlPr>
                         <w:rPr>
                           <w:rFonts w:ascii="Cambria Math" w:hAnsi="Cambria Math"/>
-                          <w:i/>
                           <w:sz w:val="16"/>
                           <w:szCs w:val="16"/>
                         </w:rPr>
                       </m:ctrlPr>
                     </m:sSubSupPr>
                     <m:e>
-                      <m:acc>
-                        <m:accPr>
-                          <m:ctrlPr>
-                            <w:rPr>
-                              <w:rFonts w:ascii="Cambria Math" w:hAnsi="Cambria Math"/>
-                              <w:i/>
-                              <w:sz w:val="16"/>
-                              <w:szCs w:val="16"/>
-                            </w:rPr>
-                          </m:ctrlPr>
-                        </m:accPr>
-                        <m:e>
-                          <m:r>
-                            <w:rPr>
-                              <w:rFonts w:ascii="Cambria Math" w:hAnsi="Cambria Math"/>
-                              <w:sz w:val="16"/>
-                              <w:szCs w:val="16"/>
-                            </w:rPr>
-                            <m:t>b</m:t>
-                          </m:r>
-                        </m:e>
-                      </m:acc>
+                      <m:r>
+                        <w:rPr>
+                          <w:rFonts w:ascii="Cambria Math" w:hAnsi="Cambria Math"/>
+                          <w:sz w:val="16"/>
+                          <w:szCs w:val="16"/>
+                        </w:rPr>
+                        <m:t>b</m:t>
+                      </m:r>
                     </m:e>
                     <m:sub>
                       <m:r>
@@ -4084,7 +4295,15 @@
                           <w:sz w:val="16"/>
                           <w:szCs w:val="16"/>
                         </w:rPr>
-                        <m:t>(w</m:t>
+                        <m:t>(</m:t>
+                      </m:r>
+                      <m:r>
+                        <w:rPr>
+                          <w:rFonts w:ascii="Cambria Math" w:hAnsi="Cambria Math"/>
+                          <w:sz w:val="16"/>
+                          <w:szCs w:val="16"/>
+                        </w:rPr>
+                        <m:t>w</m:t>
                       </m:r>
                     </m:e>
                     <m:sub>
@@ -4145,7 +4364,15 @@
                           <w:sz w:val="16"/>
                           <w:szCs w:val="16"/>
                         </w:rPr>
-                        <m:t>l-1</m:t>
+                        <m:t>l</m:t>
+                      </m:r>
+                      <m:r>
+                        <w:rPr>
+                          <w:rFonts w:ascii="Cambria Math" w:hAnsi="Cambria Math"/>
+                          <w:sz w:val="16"/>
+                          <w:szCs w:val="16"/>
+                        </w:rPr>
+                        <m:t>-1</m:t>
                       </m:r>
                     </m:e>
                   </m:d>
@@ -4164,35 +4391,20 @@
                   <m:ctrlPr>
                     <w:rPr>
                       <w:rFonts w:ascii="Cambria Math" w:hAnsi="Cambria Math"/>
-                      <w:i/>
                       <w:sz w:val="16"/>
                       <w:szCs w:val="16"/>
                     </w:rPr>
                   </m:ctrlPr>
                 </m:sSubSupPr>
                 <m:e>
-                  <m:acc>
-                    <m:accPr>
-                      <m:ctrlPr>
-                        <w:rPr>
-                          <w:rFonts w:ascii="Cambria Math" w:hAnsi="Cambria Math"/>
-                          <w:i/>
-                          <w:sz w:val="16"/>
-                          <w:szCs w:val="16"/>
-                        </w:rPr>
-                      </m:ctrlPr>
-                    </m:accPr>
-                    <m:e>
-                      <m:r>
-                        <w:rPr>
-                          <w:rFonts w:ascii="Cambria Math" w:hAnsi="Cambria Math"/>
-                          <w:sz w:val="16"/>
-                          <w:szCs w:val="16"/>
-                        </w:rPr>
-                        <m:t>b</m:t>
-                      </m:r>
-                    </m:e>
-                  </m:acc>
+                  <m:r>
+                    <w:rPr>
+                      <w:rFonts w:ascii="Cambria Math" w:hAnsi="Cambria Math"/>
+                      <w:sz w:val="16"/>
+                      <w:szCs w:val="16"/>
+                    </w:rPr>
+                    <m:t>b</m:t>
+                  </m:r>
                 </m:e>
                 <m:sub>
                   <m:r>
@@ -4221,7 +4433,15 @@
                   <w:sz w:val="16"/>
                   <w:szCs w:val="16"/>
                 </w:rPr>
-                <m:t>)di</m:t>
+                <m:t>)</m:t>
+              </m:r>
+              <m:r>
+                <w:rPr>
+                  <w:rFonts w:ascii="Cambria Math" w:hAnsi="Cambria Math"/>
+                  <w:sz w:val="16"/>
+                  <w:szCs w:val="16"/>
+                </w:rPr>
+                <m:t>di</m:t>
               </m:r>
             </m:e>
           </m:nary>
@@ -4385,7 +4605,15 @@
                           <w:sz w:val="16"/>
                           <w:szCs w:val="16"/>
                         </w:rPr>
-                        <m:t>l-1</m:t>
+                        <m:t>l</m:t>
+                      </m:r>
+                      <m:r>
+                        <w:rPr>
+                          <w:rFonts w:ascii="Cambria Math" w:hAnsi="Cambria Math"/>
+                          <w:sz w:val="16"/>
+                          <w:szCs w:val="16"/>
+                        </w:rPr>
+                        <m:t>-1</m:t>
                       </m:r>
                     </m:e>
                   </m:d>
@@ -4404,35 +4632,20 @@
                   <m:ctrlPr>
                     <w:rPr>
                       <w:rFonts w:ascii="Cambria Math" w:hAnsi="Cambria Math"/>
-                      <w:i/>
                       <w:sz w:val="16"/>
                       <w:szCs w:val="16"/>
                     </w:rPr>
                   </m:ctrlPr>
                 </m:sSubSupPr>
                 <m:e>
-                  <m:acc>
-                    <m:accPr>
-                      <m:ctrlPr>
-                        <w:rPr>
-                          <w:rFonts w:ascii="Cambria Math" w:hAnsi="Cambria Math"/>
-                          <w:i/>
-                          <w:sz w:val="16"/>
-                          <w:szCs w:val="16"/>
-                        </w:rPr>
-                      </m:ctrlPr>
-                    </m:accPr>
-                    <m:e>
-                      <m:r>
-                        <w:rPr>
-                          <w:rFonts w:ascii="Cambria Math" w:hAnsi="Cambria Math"/>
-                          <w:sz w:val="16"/>
-                          <w:szCs w:val="16"/>
-                        </w:rPr>
-                        <m:t>b</m:t>
-                      </m:r>
-                    </m:e>
-                  </m:acc>
+                  <m:r>
+                    <w:rPr>
+                      <w:rFonts w:ascii="Cambria Math" w:hAnsi="Cambria Math"/>
+                      <w:sz w:val="16"/>
+                      <w:szCs w:val="16"/>
+                    </w:rPr>
+                    <m:t>b</m:t>
+                  </m:r>
                 </m:e>
                 <m:sub>
                   <m:r>
@@ -4483,7 +4696,23 @@
                       <w:sz w:val="16"/>
                       <w:szCs w:val="16"/>
                     </w:rPr>
-                    <m:t>i=a</m:t>
+                    <m:t>i</m:t>
+                  </m:r>
+                  <m:r>
+                    <w:rPr>
+                      <w:rFonts w:ascii="Cambria Math" w:hAnsi="Cambria Math"/>
+                      <w:sz w:val="16"/>
+                      <w:szCs w:val="16"/>
+                    </w:rPr>
+                    <m:t>=</m:t>
+                  </m:r>
+                  <m:r>
+                    <w:rPr>
+                      <w:rFonts w:ascii="Cambria Math" w:hAnsi="Cambria Math"/>
+                      <w:sz w:val="16"/>
+                      <w:szCs w:val="16"/>
+                    </w:rPr>
+                    <m:t>a</m:t>
                   </m:r>
                 </m:sub>
               </m:sSub>
@@ -4584,7 +4813,15 @@
                           <w:sz w:val="16"/>
                           <w:szCs w:val="16"/>
                         </w:rPr>
-                        <m:t>l-1</m:t>
+                        <m:t>l</m:t>
+                      </m:r>
+                      <m:r>
+                        <w:rPr>
+                          <w:rFonts w:ascii="Cambria Math" w:hAnsi="Cambria Math"/>
+                          <w:sz w:val="16"/>
+                          <w:szCs w:val="16"/>
+                        </w:rPr>
+                        <m:t>-1</m:t>
                       </m:r>
                     </m:e>
                   </m:d>
@@ -4603,35 +4840,20 @@
                   <m:ctrlPr>
                     <w:rPr>
                       <w:rFonts w:ascii="Cambria Math" w:hAnsi="Cambria Math"/>
-                      <w:i/>
                       <w:sz w:val="16"/>
                       <w:szCs w:val="16"/>
                     </w:rPr>
                   </m:ctrlPr>
                 </m:sSubSupPr>
                 <m:e>
-                  <m:acc>
-                    <m:accPr>
-                      <m:ctrlPr>
-                        <w:rPr>
-                          <w:rFonts w:ascii="Cambria Math" w:hAnsi="Cambria Math"/>
-                          <w:i/>
-                          <w:sz w:val="16"/>
-                          <w:szCs w:val="16"/>
-                        </w:rPr>
-                      </m:ctrlPr>
-                    </m:accPr>
-                    <m:e>
-                      <m:r>
-                        <w:rPr>
-                          <w:rFonts w:ascii="Cambria Math" w:hAnsi="Cambria Math"/>
-                          <w:sz w:val="16"/>
-                          <w:szCs w:val="16"/>
-                        </w:rPr>
-                        <m:t>b</m:t>
-                      </m:r>
-                    </m:e>
-                  </m:acc>
+                  <m:r>
+                    <w:rPr>
+                      <w:rFonts w:ascii="Cambria Math" w:hAnsi="Cambria Math"/>
+                      <w:sz w:val="16"/>
+                      <w:szCs w:val="16"/>
+                    </w:rPr>
+                    <m:t>b</m:t>
+                  </m:r>
                 </m:e>
                 <m:sub>
                   <m:r>
@@ -4682,7 +4904,23 @@
                       <w:sz w:val="16"/>
                       <w:szCs w:val="16"/>
                     </w:rPr>
-                    <m:t>i=b</m:t>
+                    <m:t>i</m:t>
+                  </m:r>
+                  <m:r>
+                    <w:rPr>
+                      <w:rFonts w:ascii="Cambria Math" w:hAnsi="Cambria Math"/>
+                      <w:sz w:val="16"/>
+                      <w:szCs w:val="16"/>
+                    </w:rPr>
+                    <m:t>=</m:t>
+                  </m:r>
+                  <m:r>
+                    <w:rPr>
+                      <w:rFonts w:ascii="Cambria Math" w:hAnsi="Cambria Math"/>
+                      <w:sz w:val="16"/>
+                      <w:szCs w:val="16"/>
+                    </w:rPr>
+                    <m:t>b</m:t>
                   </m:r>
                 </m:sub>
               </m:sSub>
@@ -4771,7 +5009,23 @@
                   <w:sz w:val="16"/>
                   <w:szCs w:val="16"/>
                 </w:rPr>
-                <m:t>k=a</m:t>
+                <m:t>k</m:t>
+              </m:r>
+              <m:r>
+                <w:rPr>
+                  <w:rFonts w:ascii="Cambria Math" w:hAnsi="Cambria Math"/>
+                  <w:sz w:val="16"/>
+                  <w:szCs w:val="16"/>
+                </w:rPr>
+                <m:t>=</m:t>
+              </m:r>
+              <m:r>
+                <w:rPr>
+                  <w:rFonts w:ascii="Cambria Math" w:hAnsi="Cambria Math"/>
+                  <w:sz w:val="16"/>
+                  <w:szCs w:val="16"/>
+                </w:rPr>
+                <m:t>a</m:t>
               </m:r>
             </m:sub>
             <m:sup>
@@ -4825,7 +5079,15 @@
                           <w:sz w:val="16"/>
                           <w:szCs w:val="16"/>
                         </w:rPr>
-                        <m:t>2k</m:t>
+                        <m:t>2</m:t>
+                      </m:r>
+                      <m:r>
+                        <w:rPr>
+                          <w:rFonts w:ascii="Cambria Math" w:hAnsi="Cambria Math"/>
+                          <w:sz w:val="16"/>
+                          <w:szCs w:val="16"/>
+                        </w:rPr>
+                        <m:t>k</m:t>
                       </m:r>
                     </m:sub>
                   </m:sSub>
@@ -4849,7 +5111,15 @@
                           <w:sz w:val="16"/>
                           <w:szCs w:val="16"/>
                         </w:rPr>
-                        <m:t>2k</m:t>
+                        <m:t>2</m:t>
+                      </m:r>
+                      <m:r>
+                        <w:rPr>
+                          <w:rFonts w:ascii="Cambria Math" w:hAnsi="Cambria Math"/>
+                          <w:sz w:val="16"/>
+                          <w:szCs w:val="16"/>
+                        </w:rPr>
+                        <m:t>k</m:t>
                       </m:r>
                     </m:e>
                   </m:d>
@@ -4910,7 +5180,15 @@
                               <w:sz w:val="16"/>
                               <w:szCs w:val="16"/>
                             </w:rPr>
-                            <m:t>(w</m:t>
+                            <m:t>(</m:t>
+                          </m:r>
+                          <m:r>
+                            <w:rPr>
+                              <w:rFonts w:ascii="Cambria Math" w:hAnsi="Cambria Math"/>
+                              <w:sz w:val="16"/>
+                              <w:szCs w:val="16"/>
+                            </w:rPr>
+                            <m:t>w</m:t>
                           </m:r>
                         </m:e>
                         <m:sub>
@@ -4971,54 +5249,47 @@
                               <w:sz w:val="16"/>
                               <w:szCs w:val="16"/>
                             </w:rPr>
-                            <m:t>l-1</m:t>
+                            <m:t>l</m:t>
                           </m:r>
-                        </m:e>
-                      </m:d>
-                    </m:sup>
-                  </m:sSubSup>
-                  <m:r>
-                    <w:rPr>
-                      <w:rFonts w:ascii="Cambria Math" w:hAnsi="Cambria Math"/>
-                      <w:sz w:val="16"/>
-                      <w:szCs w:val="16"/>
-                    </w:rPr>
-                    <m:t>+</m:t>
-                  </m:r>
-                  <m:sSubSup>
-                    <m:sSubSupPr>
-                      <m:ctrlPr>
-                        <w:rPr>
-                          <w:rFonts w:ascii="Cambria Math" w:hAnsi="Cambria Math"/>
-                          <w:i/>
-                          <w:sz w:val="16"/>
-                          <w:szCs w:val="16"/>
-                        </w:rPr>
-                      </m:ctrlPr>
-                    </m:sSubSupPr>
-                    <m:e>
-                      <m:acc>
-                        <m:accPr>
-                          <m:ctrlPr>
-                            <w:rPr>
-                              <w:rFonts w:ascii="Cambria Math" w:hAnsi="Cambria Math"/>
-                              <w:i/>
-                              <w:sz w:val="16"/>
-                              <w:szCs w:val="16"/>
-                            </w:rPr>
-                          </m:ctrlPr>
-                        </m:accPr>
-                        <m:e>
                           <m:r>
                             <w:rPr>
                               <w:rFonts w:ascii="Cambria Math" w:hAnsi="Cambria Math"/>
                               <w:sz w:val="16"/>
                               <w:szCs w:val="16"/>
                             </w:rPr>
-                            <m:t>b</m:t>
+                            <m:t>-1</m:t>
                           </m:r>
                         </m:e>
-                      </m:acc>
+                      </m:d>
+                    </m:sup>
+                  </m:sSubSup>
+                  <m:r>
+                    <w:rPr>
+                      <w:rFonts w:ascii="Cambria Math" w:hAnsi="Cambria Math"/>
+                      <w:sz w:val="16"/>
+                      <w:szCs w:val="16"/>
+                    </w:rPr>
+                    <m:t>+</m:t>
+                  </m:r>
+                  <m:sSubSup>
+                    <m:sSubSupPr>
+                      <m:ctrlPr>
+                        <w:rPr>
+                          <w:rFonts w:ascii="Cambria Math" w:hAnsi="Cambria Math"/>
+                          <w:sz w:val="16"/>
+                          <w:szCs w:val="16"/>
+                        </w:rPr>
+                      </m:ctrlPr>
+                    </m:sSubSupPr>
+                    <m:e>
+                      <m:r>
+                        <w:rPr>
+                          <w:rFonts w:ascii="Cambria Math" w:hAnsi="Cambria Math"/>
+                          <w:sz w:val="16"/>
+                          <w:szCs w:val="16"/>
+                        </w:rPr>
+                        <m:t>b</m:t>
+                      </m:r>
                     </m:e>
                     <m:sub>
                       <m:r>
@@ -5057,7 +5328,23 @@
                       <w:sz w:val="16"/>
                       <w:szCs w:val="16"/>
                     </w:rPr>
-                    <m:t>(2k-1)</m:t>
+                    <m:t>(2</m:t>
+                  </m:r>
+                  <m:r>
+                    <w:rPr>
+                      <w:rFonts w:ascii="Cambria Math" w:hAnsi="Cambria Math"/>
+                      <w:sz w:val="16"/>
+                      <w:szCs w:val="16"/>
+                    </w:rPr>
+                    <m:t>k</m:t>
+                  </m:r>
+                  <m:r>
+                    <w:rPr>
+                      <w:rFonts w:ascii="Cambria Math" w:hAnsi="Cambria Math"/>
+                      <w:sz w:val="16"/>
+                      <w:szCs w:val="16"/>
+                    </w:rPr>
+                    <m:t>-1)</m:t>
                   </m:r>
                 </m:sup>
               </m:sSup>
@@ -5089,7 +5376,23 @@
                       <w:sz w:val="16"/>
                       <w:szCs w:val="16"/>
                     </w:rPr>
-                    <m:t>i=b</m:t>
+                    <m:t>i</m:t>
+                  </m:r>
+                  <m:r>
+                    <w:rPr>
+                      <w:rFonts w:ascii="Cambria Math" w:hAnsi="Cambria Math"/>
+                      <w:sz w:val="16"/>
+                      <w:szCs w:val="16"/>
+                    </w:rPr>
+                    <m:t>=</m:t>
+                  </m:r>
+                  <m:r>
+                    <w:rPr>
+                      <w:rFonts w:ascii="Cambria Math" w:hAnsi="Cambria Math"/>
+                      <w:sz w:val="16"/>
+                      <w:szCs w:val="16"/>
+                    </w:rPr>
+                    <m:t>b</m:t>
                   </m:r>
                 </m:sub>
               </m:sSub>
@@ -5140,7 +5443,15 @@
                               <w:sz w:val="16"/>
                               <w:szCs w:val="16"/>
                             </w:rPr>
-                            <m:t>(w</m:t>
+                            <m:t>(</m:t>
+                          </m:r>
+                          <m:r>
+                            <w:rPr>
+                              <w:rFonts w:ascii="Cambria Math" w:hAnsi="Cambria Math"/>
+                              <w:sz w:val="16"/>
+                              <w:szCs w:val="16"/>
+                            </w:rPr>
+                            <m:t>w</m:t>
                           </m:r>
                         </m:e>
                         <m:sub>
@@ -5201,54 +5512,47 @@
                               <w:sz w:val="16"/>
                               <w:szCs w:val="16"/>
                             </w:rPr>
-                            <m:t>l-1</m:t>
+                            <m:t>l</m:t>
                           </m:r>
-                        </m:e>
-                      </m:d>
-                    </m:sup>
-                  </m:sSubSup>
-                  <m:r>
-                    <w:rPr>
-                      <w:rFonts w:ascii="Cambria Math" w:hAnsi="Cambria Math"/>
-                      <w:sz w:val="16"/>
-                      <w:szCs w:val="16"/>
-                    </w:rPr>
-                    <m:t>+</m:t>
-                  </m:r>
-                  <m:sSubSup>
-                    <m:sSubSupPr>
-                      <m:ctrlPr>
-                        <w:rPr>
-                          <w:rFonts w:ascii="Cambria Math" w:hAnsi="Cambria Math"/>
-                          <w:i/>
-                          <w:sz w:val="16"/>
-                          <w:szCs w:val="16"/>
-                        </w:rPr>
-                      </m:ctrlPr>
-                    </m:sSubSupPr>
-                    <m:e>
-                      <m:acc>
-                        <m:accPr>
-                          <m:ctrlPr>
-                            <w:rPr>
-                              <w:rFonts w:ascii="Cambria Math" w:hAnsi="Cambria Math"/>
-                              <w:i/>
-                              <w:sz w:val="16"/>
-                              <w:szCs w:val="16"/>
-                            </w:rPr>
-                          </m:ctrlPr>
-                        </m:accPr>
-                        <m:e>
                           <m:r>
                             <w:rPr>
                               <w:rFonts w:ascii="Cambria Math" w:hAnsi="Cambria Math"/>
                               <w:sz w:val="16"/>
                               <w:szCs w:val="16"/>
                             </w:rPr>
-                            <m:t>b</m:t>
+                            <m:t>-1</m:t>
                           </m:r>
                         </m:e>
-                      </m:acc>
+                      </m:d>
+                    </m:sup>
+                  </m:sSubSup>
+                  <m:r>
+                    <w:rPr>
+                      <w:rFonts w:ascii="Cambria Math" w:hAnsi="Cambria Math"/>
+                      <w:sz w:val="16"/>
+                      <w:szCs w:val="16"/>
+                    </w:rPr>
+                    <m:t>+</m:t>
+                  </m:r>
+                  <m:sSubSup>
+                    <m:sSubSupPr>
+                      <m:ctrlPr>
+                        <w:rPr>
+                          <w:rFonts w:ascii="Cambria Math" w:hAnsi="Cambria Math"/>
+                          <w:sz w:val="16"/>
+                          <w:szCs w:val="16"/>
+                        </w:rPr>
+                      </m:ctrlPr>
+                    </m:sSubSupPr>
+                    <m:e>
+                      <m:r>
+                        <w:rPr>
+                          <w:rFonts w:ascii="Cambria Math" w:hAnsi="Cambria Math"/>
+                          <w:sz w:val="16"/>
+                          <w:szCs w:val="16"/>
+                        </w:rPr>
+                        <m:t>b</m:t>
+                      </m:r>
                     </m:e>
                     <m:sub>
                       <m:r>
@@ -5287,7 +5591,23 @@
                       <w:sz w:val="16"/>
                       <w:szCs w:val="16"/>
                     </w:rPr>
-                    <m:t>(2k-1)</m:t>
+                    <m:t>(2</m:t>
+                  </m:r>
+                  <m:r>
+                    <w:rPr>
+                      <w:rFonts w:ascii="Cambria Math" w:hAnsi="Cambria Math"/>
+                      <w:sz w:val="16"/>
+                      <w:szCs w:val="16"/>
+                    </w:rPr>
+                    <m:t>k</m:t>
+                  </m:r>
+                  <m:r>
+                    <w:rPr>
+                      <w:rFonts w:ascii="Cambria Math" w:hAnsi="Cambria Math"/>
+                      <w:sz w:val="16"/>
+                      <w:szCs w:val="16"/>
+                    </w:rPr>
+                    <m:t>-1)</m:t>
                   </m:r>
                 </m:sup>
               </m:sSup>
@@ -5319,7 +5639,23 @@
                       <w:sz w:val="16"/>
                       <w:szCs w:val="16"/>
                     </w:rPr>
-                    <m:t>i=b</m:t>
+                    <m:t>i</m:t>
+                  </m:r>
+                  <m:r>
+                    <w:rPr>
+                      <w:rFonts w:ascii="Cambria Math" w:hAnsi="Cambria Math"/>
+                      <w:sz w:val="16"/>
+                      <w:szCs w:val="16"/>
+                    </w:rPr>
+                    <m:t>=</m:t>
+                  </m:r>
+                  <m:r>
+                    <w:rPr>
+                      <w:rFonts w:ascii="Cambria Math" w:hAnsi="Cambria Math"/>
+                      <w:sz w:val="16"/>
+                      <w:szCs w:val="16"/>
+                    </w:rPr>
+                    <m:t>b</m:t>
                   </m:r>
                 </m:sub>
               </m:sSub>
@@ -7440,7 +7776,15 @@
                   <w:sz w:val="16"/>
                   <w:szCs w:val="16"/>
                 </w:rPr>
-                <m:t>n+1</m:t>
+                <m:t>n</m:t>
+              </m:r>
+              <m:r>
+                <w:rPr>
+                  <w:rFonts w:ascii="Cambria Math" w:hAnsi="Cambria Math"/>
+                  <w:sz w:val="16"/>
+                  <w:szCs w:val="16"/>
+                </w:rPr>
+                <m:t>+1</m:t>
               </m:r>
             </m:den>
           </m:f>
@@ -7472,7 +7816,15 @@
                   <w:sz w:val="16"/>
                   <w:szCs w:val="16"/>
                 </w:rPr>
-                <m:t>n+1</m:t>
+                <m:t>n</m:t>
+              </m:r>
+              <m:r>
+                <w:rPr>
+                  <w:rFonts w:ascii="Cambria Math" w:hAnsi="Cambria Math"/>
+                  <w:sz w:val="16"/>
+                  <w:szCs w:val="16"/>
+                </w:rPr>
+                <m:t>+1</m:t>
               </m:r>
             </m:sup>
           </m:sSup>

</xml_diff>